<commit_message>
Support for https and json-ld
</commit_message>
<xml_diff>
--- a/ORNG/Documentation/ORNG_InstallationGuide.docx
+++ b/ORNG/Documentation/ORNG_InstallationGuide.docx
@@ -99,7 +99,7 @@
       <w:r>
         <w:t xml:space="preserve">The URL for finding the latest and greatest Java version is constantly changing, but if you Google for “java download” and go to an oracle.com website, you are good.  On 6/11/2013 the URL is </w:t>
       </w:r>
-      <w:hyperlink r:id="rId6" w:history="1">
+      <w:hyperlink r:id="rId7" w:history="1">
         <w:r>
           <w:rPr>
             <w:rStyle w:val="Hyperlink"/>
@@ -272,7 +272,13 @@
     </w:p>
     <w:p>
       <w:r>
-        <w:t xml:space="preserve">Create a C:\shindig\conf directory.  Put </w:t>
+        <w:t>Create a C:\shindig\conf directory</w:t>
+      </w:r>
+      <w:r>
+        <w:t>*</w:t>
+      </w:r>
+      <w:r>
+        <w:t xml:space="preserve">.  Put </w:t>
       </w:r>
       <w:proofErr w:type="spellStart"/>
       <w:r>
@@ -427,30 +433,96 @@
       </w:r>
       <w:proofErr w:type="spellEnd"/>
       <w:r>
-        <w:t xml:space="preserve"> directory under Tomcat: C:\Pr</w:t>
+        <w:t xml:space="preserve"> directory under Tomcat: C:\Program Files\Apache Software Foundation\Tomcat 6.0\</w:t>
+      </w:r>
+      <w:proofErr w:type="spellStart"/>
+      <w:r>
+        <w:t>webapps</w:t>
+      </w:r>
+      <w:proofErr w:type="spellEnd"/>
+      <w:r>
+        <w:t>.</w:t>
+      </w:r>
+    </w:p>
+    <w:p>
+      <w:r>
+        <w:t>Please view the screenshot-apache.JPG file for an example of the following,</w:t>
+      </w:r>
+    </w:p>
+    <w:p>
+      <w:r>
+        <w:t xml:space="preserve">Add C:\shindig\conf to the BEGINNING of your Java </w:t>
+      </w:r>
+      <w:proofErr w:type="spellStart"/>
+      <w:r>
+        <w:t>Classpath</w:t>
+      </w:r>
+      <w:proofErr w:type="spellEnd"/>
+      <w:r>
+        <w:t xml:space="preserve"> in Tomcat</w:t>
+      </w:r>
+      <w:r>
+        <w:t>*</w:t>
+      </w:r>
+      <w:r>
+        <w:t>.</w:t>
+      </w:r>
+      <w:r>
+        <w:t xml:space="preserve">  </w:t>
+      </w:r>
+    </w:p>
+    <w:p>
+      <w:r>
+        <w:t xml:space="preserve">Add the following </w:t>
+      </w:r>
+      <w:r>
+        <w:t>items</w:t>
       </w:r>
       <w:bookmarkStart w:id="0" w:name="_GoBack"/>
       <w:bookmarkEnd w:id="0"/>
       <w:r>
-        <w:t>ogram Files\Apache Software Foundation\Tomcat 6.0\</w:t>
-      </w:r>
-      <w:proofErr w:type="spellStart"/>
-      <w:r>
-        <w:t>webapps</w:t>
-      </w:r>
-      <w:proofErr w:type="spellEnd"/>
-      <w:r>
-        <w:t>.</w:t>
-      </w:r>
-    </w:p>
-    <w:p>
-      <w:r>
-        <w:t>Please view the screenshot-apache.JPG file for an example of the following,</w:t>
-      </w:r>
-    </w:p>
-    <w:p>
-      <w:r>
-        <w:t xml:space="preserve">Add C:\shindig\conf to the BEGINNING of your Java </w:t>
+        <w:t xml:space="preserve"> to Java Options for Tomcat </w:t>
+      </w:r>
+    </w:p>
+    <w:p>
+      <w:r>
+        <w:t>-</w:t>
+      </w:r>
+      <w:proofErr w:type="spellStart"/>
+      <w:r>
+        <w:t>Dshindig.host</w:t>
+      </w:r>
+      <w:proofErr w:type="spellEnd"/>
+      <w:r>
+        <w:t>=&lt;your profiles host machine</w:t>
+      </w:r>
+      <w:r>
+        <w:t xml:space="preserve"> as browsers see it</w:t>
+      </w:r>
+      <w:r>
+        <w:t>&gt;</w:t>
+      </w:r>
+      <w:r>
+        <w:t xml:space="preserve"> -</w:t>
+      </w:r>
+      <w:proofErr w:type="spellStart"/>
+      <w:r>
+        <w:t>Dshindig.port</w:t>
+      </w:r>
+      <w:proofErr w:type="spellEnd"/>
+      <w:r>
+        <w:t>=80</w:t>
+      </w:r>
+    </w:p>
+    <w:p>
+      <w:r>
+        <w:t xml:space="preserve">* </w:t>
+      </w:r>
+      <w:r>
+        <w:t>Note that you can use a directory other than C:\shind</w:t>
+      </w:r>
+      <w:r>
+        <w:t xml:space="preserve">ig\conf, but whatever you use you must make sure it is in the beginning of the Java </w:t>
       </w:r>
       <w:proofErr w:type="spellStart"/>
       <w:r>
@@ -458,38 +530,7 @@
       </w:r>
       <w:proofErr w:type="spellEnd"/>
       <w:r>
-        <w:t xml:space="preserve"> in Tomcat.</w:t>
-      </w:r>
-    </w:p>
-    <w:p>
-      <w:r>
-        <w:t xml:space="preserve">Add the following two lines to Java Options for Tomcat </w:t>
-      </w:r>
-    </w:p>
-    <w:p>
-      <w:r>
-        <w:t>-</w:t>
-      </w:r>
-      <w:proofErr w:type="spellStart"/>
-      <w:r>
-        <w:t>Dshindig.host</w:t>
-      </w:r>
-      <w:proofErr w:type="spellEnd"/>
-      <w:r>
-        <w:t>=&lt;your profiles host machine&gt;</w:t>
-      </w:r>
-    </w:p>
-    <w:p>
-      <w:r>
-        <w:t>-</w:t>
-      </w:r>
-      <w:proofErr w:type="spellStart"/>
-      <w:r>
-        <w:t>Dshindig.port</w:t>
-      </w:r>
-      <w:proofErr w:type="spellEnd"/>
-      <w:r>
-        <w:t>=80</w:t>
+        <w:t xml:space="preserve"> for Tomcat.</w:t>
       </w:r>
     </w:p>
     <w:p>
@@ -504,8 +545,9 @@
       <w:r>
         <w:t>The default location for this key is</w:t>
       </w:r>
-    </w:p>
-    <w:p>
+      <w:r>
+        <w:t xml:space="preserve"> </w:t>
+      </w:r>
       <w:r>
         <w:t>/shindig/</w:t>
       </w:r>
@@ -517,6 +559,22 @@
       <w:r>
         <w:t>/securitytokenkey.txt</w:t>
       </w:r>
+      <w:r>
+        <w:t xml:space="preserve">, if you want to change this then edit the value for </w:t>
+      </w:r>
+      <w:proofErr w:type="spellStart"/>
+      <w:r>
+        <w:t>orng.securityTokenKeyFile</w:t>
+      </w:r>
+      <w:proofErr w:type="spellEnd"/>
+      <w:r>
+        <w:t xml:space="preserve"> in </w:t>
+      </w:r>
+      <w:proofErr w:type="spellStart"/>
+      <w:r>
+        <w:t>shindigorng.properties</w:t>
+      </w:r>
+      <w:proofErr w:type="spellEnd"/>
     </w:p>
     <w:p>
       <w:r>
@@ -589,7 +647,10 @@
         <w:pStyle w:val="Heading3"/>
       </w:pPr>
       <w:r>
-        <w:t>5.  Download a</w:t>
+        <w:t>5</w:t>
+      </w:r>
+      <w:r>
+        <w:t>.  Download a</w:t>
       </w:r>
       <w:r>
         <w:t>nd Install the Tomcat Connector</w:t>
@@ -604,56 +665,6 @@
       </w:r>
     </w:p>
     <w:p>
-      <w:hyperlink r:id="rId7" w:history="1">
-        <w:r>
-          <w:rPr>
-            <w:rStyle w:val="Hyperlink"/>
-          </w:rPr>
-          <w:t>http://tomcat.apache.org/connectors-doc/</w:t>
-        </w:r>
-      </w:hyperlink>
-    </w:p>
-    <w:p>
-      <w:r>
-        <w:lastRenderedPageBreak/>
-        <w:t>From the URL above, you will want to click the “binaries” link in the “</w:t>
-      </w:r>
-      <w:r>
-        <w:t xml:space="preserve">Download the </w:t>
-      </w:r>
-      <w:r>
-        <w:rPr>
-          <w:u w:val="single"/>
-        </w:rPr>
-        <w:t>binaries</w:t>
-      </w:r>
-      <w:r>
-        <w:t xml:space="preserve"> for selected platforms</w:t>
-      </w:r>
-      <w:r>
-        <w:t>”</w:t>
-      </w:r>
-      <w:r>
-        <w:t xml:space="preserve"> for the most recently released version. Click through to grab “windows” binaries and be sure to grab a zip with either “i386-iis” (32 bit) or “64-iis” (64 bit) in the name. </w:t>
-      </w:r>
-    </w:p>
-    <w:p>
-      <w:r>
-        <w:t xml:space="preserve">The *.zip will contain an “isapi_redirect.dll” that you need to install. </w:t>
-      </w:r>
-    </w:p>
-    <w:p>
-      <w:r>
-        <w:t xml:space="preserve">Follow the directions under “Webserver </w:t>
-      </w:r>
-      <w:proofErr w:type="spellStart"/>
-      <w:r>
-        <w:t>HowTo</w:t>
-      </w:r>
-      <w:proofErr w:type="spellEnd"/>
-      <w:r>
-        <w:t xml:space="preserve">” for IIS from </w:t>
-      </w:r>
       <w:hyperlink r:id="rId8" w:history="1">
         <w:r>
           <w:rPr>
@@ -662,6 +673,56 @@
           <w:t>http://tomcat.apache.org/connectors-doc/</w:t>
         </w:r>
       </w:hyperlink>
+    </w:p>
+    <w:p>
+      <w:r>
+        <w:lastRenderedPageBreak/>
+        <w:t>From the URL above, you will want to click the “binaries” link in the “</w:t>
+      </w:r>
+      <w:r>
+        <w:t xml:space="preserve">Download the </w:t>
+      </w:r>
+      <w:r>
+        <w:rPr>
+          <w:u w:val="single"/>
+        </w:rPr>
+        <w:t>binaries</w:t>
+      </w:r>
+      <w:r>
+        <w:t xml:space="preserve"> for selected platforms</w:t>
+      </w:r>
+      <w:r>
+        <w:t>”</w:t>
+      </w:r>
+      <w:r>
+        <w:t xml:space="preserve"> for the most recently released version. Click through to grab “windows” binaries and be sure to grab a zip with either “i386-iis” (32 bit) or “64-iis” (64 bit) in the name. </w:t>
+      </w:r>
+    </w:p>
+    <w:p>
+      <w:r>
+        <w:t xml:space="preserve">The *.zip will contain an “isapi_redirect.dll” that you need to install. </w:t>
+      </w:r>
+    </w:p>
+    <w:p>
+      <w:r>
+        <w:t xml:space="preserve">Follow the directions under “Webserver </w:t>
+      </w:r>
+      <w:proofErr w:type="spellStart"/>
+      <w:r>
+        <w:t>HowTo</w:t>
+      </w:r>
+      <w:proofErr w:type="spellEnd"/>
+      <w:r>
+        <w:t xml:space="preserve">” for IIS from </w:t>
+      </w:r>
+      <w:hyperlink r:id="rId9" w:history="1">
+        <w:r>
+          <w:rPr>
+            <w:rStyle w:val="Hyperlink"/>
+          </w:rPr>
+          <w:t>http://tomcat.apache.org/connectors-doc/</w:t>
+        </w:r>
+      </w:hyperlink>
       <w:r>
         <w:t xml:space="preserve">. We have included example </w:t>
       </w:r>
@@ -1011,7 +1072,7 @@
       <w:r>
         <w:t xml:space="preserve">Go to </w:t>
       </w:r>
-      <w:hyperlink r:id="rId9" w:history="1">
+      <w:hyperlink r:id="rId10" w:history="1">
         <w:r>
           <w:rPr>
             <w:rStyle w:val="Hyperlink"/>
@@ -1412,6 +1473,18 @@
       <w:contextualSpacing/>
     </w:pPr>
   </w:style>
+  <w:style w:type="character" w:styleId="FollowedHyperlink">
+    <w:name w:val="FollowedHyperlink"/>
+    <w:basedOn w:val="DefaultParagraphFont"/>
+    <w:uiPriority w:val="99"/>
+    <w:semiHidden/>
+    <w:unhideWhenUsed/>
+    <w:rsid w:val="00155E89"/>
+    <w:rPr>
+      <w:color w:val="800080" w:themeColor="followedHyperlink"/>
+      <w:u w:val="single"/>
+    </w:rPr>
+  </w:style>
 </w:styles>
 </file>
 
@@ -1699,6 +1772,18 @@
       <w:ind w:left="720"/>
       <w:contextualSpacing/>
     </w:pPr>
+  </w:style>
+  <w:style w:type="character" w:styleId="FollowedHyperlink">
+    <w:name w:val="FollowedHyperlink"/>
+    <w:basedOn w:val="DefaultParagraphFont"/>
+    <w:uiPriority w:val="99"/>
+    <w:semiHidden/>
+    <w:unhideWhenUsed/>
+    <w:rsid w:val="00155E89"/>
+    <w:rPr>
+      <w:color w:val="800080" w:themeColor="followedHyperlink"/>
+      <w:u w:val="single"/>
+    </w:rPr>
   </w:style>
 </w:styles>
 </file>
@@ -1986,4 +2071,16 @@
   <a:objectDefaults/>
   <a:extraClrSchemeLst/>
 </a:theme>
+</file>
+
+<file path=customXml/item1.xml><?xml version="1.0" encoding="utf-8"?>
+<b:Sources xmlns:b="http://schemas.openxmlformats.org/officeDocument/2006/bibliography" xmlns="http://schemas.openxmlformats.org/officeDocument/2006/bibliography" SelectedStyle="\APA.XSL" StyleName="APA"/>
+</file>
+
+<file path=customXml/itemProps1.xml><?xml version="1.0" encoding="utf-8"?>
+<ds:datastoreItem xmlns:ds="http://schemas.openxmlformats.org/officeDocument/2006/customXml" ds:itemID="{27D9F85D-C125-4EB7-BD74-8F6EFCE70D2E}">
+  <ds:schemaRefs>
+    <ds:schemaRef ds:uri="http://schemas.openxmlformats.org/officeDocument/2006/bibliography"/>
+  </ds:schemaRefs>
+</ds:datastoreItem>
 </file>
</xml_diff>

<commit_message>
Using nodeId instead of URI in db tables
SEO and JSON-LD API
</commit_message>
<xml_diff>
--- a/ORNG/Documentation/ORNG_InstallationGuide.docx
+++ b/ORNG/Documentation/ORNG_InstallationGuide.docx
@@ -478,8 +478,6 @@
       <w:r>
         <w:t>items</w:t>
       </w:r>
-      <w:bookmarkStart w:id="0" w:name="_GoBack"/>
-      <w:bookmarkEnd w:id="0"/>
       <w:r>
         <w:t xml:space="preserve"> to Java Options for Tomcat </w:t>
       </w:r>
@@ -516,13 +514,7 @@
     </w:p>
     <w:p>
       <w:r>
-        <w:t xml:space="preserve">* </w:t>
-      </w:r>
-      <w:r>
-        <w:t>Note that you can use a directory other than C:\shind</w:t>
-      </w:r>
-      <w:r>
-        <w:t xml:space="preserve">ig\conf, but whatever you use you must make sure it is in the beginning of the Java </w:t>
+        <w:t xml:space="preserve">* Note that you can use a directory other than C:\shindig\conf, but whatever you use you must make sure it is in the beginning of the Java </w:t>
       </w:r>
       <w:proofErr w:type="spellStart"/>
       <w:r>
@@ -1053,6 +1045,24 @@
       <w:r>
         <w:t xml:space="preserve"> documentation.</w:t>
       </w:r>
+    </w:p>
+    <w:p>
+      <w:pPr>
+        <w:pStyle w:val="Heading3"/>
+      </w:pPr>
+      <w:r>
+        <w:t xml:space="preserve">9. </w:t>
+      </w:r>
+      <w:r>
+        <w:t>Hosting Gadgets</w:t>
+      </w:r>
+    </w:p>
+    <w:p>
+      <w:r>
+        <w:t>You will notice that the default gadgets are hosted on external web sites.  Feel free to use these where they are, or to copy them to one of your own web servers where you can modify them if desired. At UCSF we host them on the same IIS web servers that we use for Profiles.</w:t>
+      </w:r>
+      <w:bookmarkStart w:id="0" w:name="_GoBack"/>
+      <w:bookmarkEnd w:id="0"/>
     </w:p>
     <w:p>
       <w:pPr>
@@ -2078,7 +2088,7 @@
 </file>
 
 <file path=customXml/itemProps1.xml><?xml version="1.0" encoding="utf-8"?>
-<ds:datastoreItem xmlns:ds="http://schemas.openxmlformats.org/officeDocument/2006/customXml" ds:itemID="{27D9F85D-C125-4EB7-BD74-8F6EFCE70D2E}">
+<ds:datastoreItem xmlns:ds="http://schemas.openxmlformats.org/officeDocument/2006/customXml" ds:itemID="{386023CC-C19F-476A-A40A-88F9D0E647D7}">
   <ds:schemaRefs>
     <ds:schemaRef ds:uri="http://schemas.openxmlformats.org/officeDocument/2006/bibliography"/>
   </ds:schemaRefs>

</xml_diff>

<commit_message>
Some SEO fixes and some more documentation.  Latest shindigorng.war
</commit_message>
<xml_diff>
--- a/ORNG/Documentation/ORNG_InstallationGuide.docx
+++ b/ORNG/Documentation/ORNG_InstallationGuide.docx
@@ -1051,31 +1051,7 @@
         <w:pStyle w:val="Heading3"/>
       </w:pPr>
       <w:r>
-        <w:t xml:space="preserve">9. </w:t>
-      </w:r>
-      <w:r>
-        <w:t>Hosting Gadgets</w:t>
-      </w:r>
-    </w:p>
-    <w:p>
-      <w:r>
-        <w:t>You will notice that the default gadgets are hosted on external web sites.  Feel free to use these where they are, or to copy them to one of your own web servers where you can modify them if desired. At UCSF we host them on the same IIS web servers that we use for Profiles.</w:t>
-      </w:r>
-      <w:bookmarkStart w:id="0" w:name="_GoBack"/>
-      <w:bookmarkEnd w:id="0"/>
-    </w:p>
-    <w:p>
-      <w:pPr>
-        <w:pStyle w:val="Heading3"/>
-      </w:pPr>
-      <w:r>
-        <w:t>9</w:t>
-      </w:r>
-      <w:r>
-        <w:t>. Join Us</w:t>
-      </w:r>
-      <w:r>
-        <w:t xml:space="preserve"> and Contribute</w:t>
+        <w:t>9. Join Us and Contribute</w:t>
       </w:r>
     </w:p>
     <w:p>
@@ -1093,6 +1069,123 @@
       <w:r>
         <w:t xml:space="preserve"> to find more gadgets, and feel free to build some to share as well!</w:t>
       </w:r>
+    </w:p>
+    <w:p>
+      <w:pPr>
+        <w:pStyle w:val="Heading3"/>
+      </w:pPr>
+      <w:r>
+        <w:t>Hosting Gadgets</w:t>
+      </w:r>
+    </w:p>
+    <w:p>
+      <w:r>
+        <w:t>You will notice that the default gadgets are hosted on external web sites.  Feel free to use these where they are, or to copy them to one of your own web servers where you can modify them if desired. At UCSF we host them on the same IIS web servers that we use for Profiles.</w:t>
+      </w:r>
+    </w:p>
+    <w:p>
+      <w:pPr>
+        <w:pStyle w:val="Heading3"/>
+      </w:pPr>
+      <w:r>
+        <w:t>Running in HTTPS</w:t>
+      </w:r>
+    </w:p>
+    <w:p>
+      <w:r>
+        <w:t>You can set the gadgets to run on either HTTPS or HTTP, but not both. For most profiles installations, we expect Profiles to run primarily in HTTP, and gadgets will only show up correctly if a page is rendered as HTTP.  You can, however, have gadgets work in HTTPS if you want to run Profiles in HTTPS only mode.  To do this, set the following:</w:t>
+      </w:r>
+    </w:p>
+    <w:p>
+      <w:pPr>
+        <w:pStyle w:val="ListParagraph"/>
+        <w:numPr>
+          <w:ilvl w:val="0"/>
+          <w:numId w:val="2"/>
+        </w:numPr>
+      </w:pPr>
+      <w:r>
+        <w:t xml:space="preserve">In </w:t>
+      </w:r>
+      <w:proofErr w:type="spellStart"/>
+      <w:r>
+        <w:t>Web.Config</w:t>
+      </w:r>
+      <w:proofErr w:type="spellEnd"/>
+      <w:r>
+        <w:t xml:space="preserve"> set </w:t>
+      </w:r>
+      <w:proofErr w:type="spellStart"/>
+      <w:r>
+        <w:t>ORNG.ShindigURL</w:t>
+      </w:r>
+      <w:proofErr w:type="spellEnd"/>
+      <w:r>
+        <w:t xml:space="preserve"> to an https URL</w:t>
+      </w:r>
+    </w:p>
+    <w:p>
+      <w:pPr>
+        <w:pStyle w:val="ListParagraph"/>
+        <w:numPr>
+          <w:ilvl w:val="0"/>
+          <w:numId w:val="2"/>
+        </w:numPr>
+      </w:pPr>
+      <w:r>
+        <w:t xml:space="preserve">In </w:t>
+      </w:r>
+      <w:proofErr w:type="spellStart"/>
+      <w:r>
+        <w:t>shindigorng.properties</w:t>
+      </w:r>
+      <w:proofErr w:type="spellEnd"/>
+      <w:r>
+        <w:t xml:space="preserve">, set </w:t>
+      </w:r>
+      <w:proofErr w:type="spellStart"/>
+      <w:r>
+        <w:t>orng.systemDomain</w:t>
+      </w:r>
+      <w:proofErr w:type="spellEnd"/>
+      <w:r>
+        <w:t xml:space="preserve"> to https for Profiles</w:t>
+      </w:r>
+    </w:p>
+    <w:p>
+      <w:pPr>
+        <w:pStyle w:val="ListParagraph"/>
+        <w:numPr>
+          <w:ilvl w:val="0"/>
+          <w:numId w:val="2"/>
+        </w:numPr>
+      </w:pPr>
+      <w:r>
+        <w:t>In Tomcat, configure –</w:t>
+      </w:r>
+      <w:proofErr w:type="spellStart"/>
+      <w:r>
+        <w:t>Dshindig.port</w:t>
+      </w:r>
+      <w:proofErr w:type="spellEnd"/>
+      <w:r>
+        <w:t>=443</w:t>
+      </w:r>
+      <w:r>
+        <w:t xml:space="preserve"> instead of 80</w:t>
+      </w:r>
+      <w:bookmarkStart w:id="0" w:name="_GoBack"/>
+      <w:bookmarkEnd w:id="0"/>
+    </w:p>
+    <w:p>
+      <w:r>
+        <w:t>That’s it!  Note that if you have gadgets that include flash objects, you will need to make sure they use https based flash object for the browser security to let them show.</w:t>
+      </w:r>
+    </w:p>
+    <w:p>
+      <w:pPr>
+        <w:ind w:left="720" w:firstLine="105"/>
+      </w:pPr>
     </w:p>
     <w:sectPr>
       <w:pgSz w:w="12240" w:h="15840"/>
@@ -1192,8 +1285,97 @@
       </w:pPr>
     </w:lvl>
   </w:abstractNum>
+  <w:abstractNum w:abstractNumId="1">
+    <w:nsid w:val="24702635"/>
+    <w:multiLevelType w:val="hybridMultilevel"/>
+    <w:tmpl w:val="03D08378"/>
+    <w:lvl w:ilvl="0" w:tplc="0409000F">
+      <w:start w:val="1"/>
+      <w:numFmt w:val="decimal"/>
+      <w:lvlText w:val="%1."/>
+      <w:lvlJc w:val="left"/>
+      <w:pPr>
+        <w:ind w:left="1440" w:hanging="360"/>
+      </w:pPr>
+    </w:lvl>
+    <w:lvl w:ilvl="1" w:tplc="04090019" w:tentative="1">
+      <w:start w:val="1"/>
+      <w:numFmt w:val="lowerLetter"/>
+      <w:lvlText w:val="%2."/>
+      <w:lvlJc w:val="left"/>
+      <w:pPr>
+        <w:ind w:left="2160" w:hanging="360"/>
+      </w:pPr>
+    </w:lvl>
+    <w:lvl w:ilvl="2" w:tplc="0409001B" w:tentative="1">
+      <w:start w:val="1"/>
+      <w:numFmt w:val="lowerRoman"/>
+      <w:lvlText w:val="%3."/>
+      <w:lvlJc w:val="right"/>
+      <w:pPr>
+        <w:ind w:left="2880" w:hanging="180"/>
+      </w:pPr>
+    </w:lvl>
+    <w:lvl w:ilvl="3" w:tplc="0409000F" w:tentative="1">
+      <w:start w:val="1"/>
+      <w:numFmt w:val="decimal"/>
+      <w:lvlText w:val="%4."/>
+      <w:lvlJc w:val="left"/>
+      <w:pPr>
+        <w:ind w:left="3600" w:hanging="360"/>
+      </w:pPr>
+    </w:lvl>
+    <w:lvl w:ilvl="4" w:tplc="04090019" w:tentative="1">
+      <w:start w:val="1"/>
+      <w:numFmt w:val="lowerLetter"/>
+      <w:lvlText w:val="%5."/>
+      <w:lvlJc w:val="left"/>
+      <w:pPr>
+        <w:ind w:left="4320" w:hanging="360"/>
+      </w:pPr>
+    </w:lvl>
+    <w:lvl w:ilvl="5" w:tplc="0409001B" w:tentative="1">
+      <w:start w:val="1"/>
+      <w:numFmt w:val="lowerRoman"/>
+      <w:lvlText w:val="%6."/>
+      <w:lvlJc w:val="right"/>
+      <w:pPr>
+        <w:ind w:left="5040" w:hanging="180"/>
+      </w:pPr>
+    </w:lvl>
+    <w:lvl w:ilvl="6" w:tplc="0409000F" w:tentative="1">
+      <w:start w:val="1"/>
+      <w:numFmt w:val="decimal"/>
+      <w:lvlText w:val="%7."/>
+      <w:lvlJc w:val="left"/>
+      <w:pPr>
+        <w:ind w:left="5760" w:hanging="360"/>
+      </w:pPr>
+    </w:lvl>
+    <w:lvl w:ilvl="7" w:tplc="04090019" w:tentative="1">
+      <w:start w:val="1"/>
+      <w:numFmt w:val="lowerLetter"/>
+      <w:lvlText w:val="%8."/>
+      <w:lvlJc w:val="left"/>
+      <w:pPr>
+        <w:ind w:left="6480" w:hanging="360"/>
+      </w:pPr>
+    </w:lvl>
+    <w:lvl w:ilvl="8" w:tplc="0409001B" w:tentative="1">
+      <w:start w:val="1"/>
+      <w:numFmt w:val="lowerRoman"/>
+      <w:lvlText w:val="%9."/>
+      <w:lvlJc w:val="right"/>
+      <w:pPr>
+        <w:ind w:left="7200" w:hanging="180"/>
+      </w:pPr>
+    </w:lvl>
+  </w:abstractNum>
   <w:num w:numId="1">
     <w:abstractNumId w:val="0"/>
+  </w:num>
+  <w:num w:numId="2">
+    <w:abstractNumId w:val="1"/>
   </w:num>
 </w:numbering>
 </file>
@@ -2088,7 +2270,7 @@
 </file>
 
 <file path=customXml/itemProps1.xml><?xml version="1.0" encoding="utf-8"?>
-<ds:datastoreItem xmlns:ds="http://schemas.openxmlformats.org/officeDocument/2006/customXml" ds:itemID="{386023CC-C19F-476A-A40A-88F9D0E647D7}">
+<ds:datastoreItem xmlns:ds="http://schemas.openxmlformats.org/officeDocument/2006/customXml" ds:itemID="{443B2BCD-D11E-45C7-91AE-381BBD4EDEDC}">
   <ds:schemaRefs>
     <ds:schemaRef ds:uri="http://schemas.openxmlformats.org/officeDocument/2006/bibliography"/>
   </ds:schemaRefs>

</xml_diff>